<commit_message>
fit abstract on one page
</commit_message>
<xml_diff>
--- a/docs/0-4-abstract/index.docx
+++ b/docs/0-4-abstract/index.docx
@@ -194,13 +194,11 @@
         <w:pStyle w:val="FirstParagraph"/>
       </w:pPr>
       <w:r>
-        <w:t xml:space="preserve">Prior to the course, learners are expected to have worked through the pre-course assignments listed on the course website. These assignments will help learners to set up the necessary tools and accounts for the course.</w:t>
-      </w:r>
-    </w:p>
-    <w:p>
-      <w:pPr>
-        <w:pStyle w:val="BodyText"/>
-      </w:pPr>
+        <w:t xml:space="preserve">Prior to the course, learners are expected to have worked through the pre-course assignments listed on the course website:</w:t>
+      </w:r>
+      <w:r>
+        <w:t xml:space="preserve"> </w:t>
+      </w:r>
       <w:hyperlink r:id="rId24">
         <w:r>
           <w:rPr>

</xml_diff>